<commit_message>
CIERRE 18 DIC 23
</commit_message>
<xml_diff>
--- a/01 DOCUEMENTOS/PAP FISCAL HERRADURA 2023.docx
+++ b/01 DOCUEMENTOS/PAP FISCAL HERRADURA 2023.docx
@@ -17,14 +17,7 @@
           <w:b/>
           <w:sz w:val="52"/>
         </w:rPr>
-        <w:t>4 de agosto</w:t>
-      </w:r>
-      <w:r>
-        <w:rPr>
-          <w:b/>
-          <w:sz w:val="52"/>
-        </w:rPr>
-        <w:t xml:space="preserve"> 2023</w:t>
+        <w:t>18 DICIEMBRE 2023</w:t>
       </w:r>
     </w:p>
     <w:p>
@@ -96,15 +89,6 @@
           <w:sz w:val="52"/>
         </w:rPr>
       </w:pPr>
-    </w:p>
-    <w:p>
-      <w:pPr>
-        <w:jc w:val="center"/>
-        <w:rPr>
-          <w:b/>
-          <w:sz w:val="52"/>
-        </w:rPr>
-      </w:pPr>
       <w:proofErr w:type="gramStart"/>
       <w:r>
         <w:rPr>
@@ -119,42 +103,50 @@
           <w:b/>
           <w:sz w:val="52"/>
         </w:rPr>
-        <w:t xml:space="preserve">  1700   AL   2500</w:t>
-      </w:r>
-    </w:p>
-    <w:p>
-      <w:pPr>
-        <w:jc w:val="center"/>
-        <w:rPr>
-          <w:b/>
-          <w:sz w:val="52"/>
-        </w:rPr>
-      </w:pPr>
-    </w:p>
-    <w:p>
-      <w:pPr>
-        <w:jc w:val="center"/>
-        <w:rPr>
-          <w:b/>
-          <w:sz w:val="52"/>
-        </w:rPr>
-      </w:pPr>
-      <w:r>
-        <w:rPr>
-          <w:b/>
-          <w:sz w:val="52"/>
-        </w:rPr>
-        <w:t>Recibió</w:t>
-      </w:r>
-    </w:p>
-    <w:p>
-      <w:pPr>
-        <w:jc w:val="center"/>
-        <w:rPr>
-          <w:b/>
-          <w:sz w:val="52"/>
-        </w:rPr>
-      </w:pPr>
+        <w:t xml:space="preserve">  2501  al  #   3165</w:t>
+      </w:r>
+    </w:p>
+    <w:p>
+      <w:pPr>
+        <w:rPr>
+          <w:b/>
+          <w:sz w:val="52"/>
+        </w:rPr>
+      </w:pPr>
+    </w:p>
+    <w:p>
+      <w:pPr>
+        <w:jc w:val="center"/>
+        <w:rPr>
+          <w:b/>
+          <w:sz w:val="52"/>
+        </w:rPr>
+      </w:pPr>
+    </w:p>
+    <w:p>
+      <w:pPr>
+        <w:jc w:val="center"/>
+        <w:rPr>
+          <w:b/>
+          <w:sz w:val="52"/>
+        </w:rPr>
+      </w:pPr>
+    </w:p>
+    <w:p>
+      <w:pPr>
+        <w:jc w:val="center"/>
+        <w:rPr>
+          <w:b/>
+          <w:sz w:val="52"/>
+        </w:rPr>
+      </w:pPr>
+      <w:r>
+        <w:rPr>
+          <w:b/>
+          <w:sz w:val="52"/>
+        </w:rPr>
+        <w:t>RECIBIO</w:t>
+      </w:r>
     </w:p>
     <w:p>
       <w:pPr>
@@ -185,10 +177,206 @@
           <w:b/>
           <w:sz w:val="52"/>
         </w:rPr>
-        <w:t xml:space="preserve">GUSTAVO  FLORES P </w:t>
-      </w:r>
+        <w:t>GUSTAVO FLORES</w:t>
+      </w:r>
+    </w:p>
+    <w:p>
+      <w:pPr>
+        <w:jc w:val="center"/>
+        <w:rPr>
+          <w:b/>
+          <w:sz w:val="52"/>
+        </w:rPr>
+      </w:pPr>
       <w:bookmarkStart w:id="0" w:name="_GoBack"/>
       <w:bookmarkEnd w:id="0"/>
+    </w:p>
+    <w:p>
+      <w:pPr>
+        <w:jc w:val="center"/>
+        <w:rPr>
+          <w:b/>
+          <w:sz w:val="52"/>
+        </w:rPr>
+      </w:pPr>
+    </w:p>
+    <w:p>
+      <w:pPr>
+        <w:jc w:val="center"/>
+        <w:rPr>
+          <w:b/>
+          <w:sz w:val="52"/>
+        </w:rPr>
+      </w:pPr>
+      <w:r>
+        <w:rPr>
+          <w:b/>
+          <w:sz w:val="52"/>
+        </w:rPr>
+        <w:t>4 de agosto 2023</w:t>
+      </w:r>
+    </w:p>
+    <w:p>
+      <w:pPr>
+        <w:jc w:val="center"/>
+        <w:rPr>
+          <w:b/>
+          <w:sz w:val="52"/>
+        </w:rPr>
+      </w:pPr>
+    </w:p>
+    <w:p>
+      <w:pPr>
+        <w:jc w:val="center"/>
+        <w:rPr>
+          <w:b/>
+          <w:sz w:val="52"/>
+        </w:rPr>
+      </w:pPr>
+    </w:p>
+    <w:p>
+      <w:pPr>
+        <w:jc w:val="center"/>
+        <w:rPr>
+          <w:b/>
+          <w:sz w:val="52"/>
+        </w:rPr>
+      </w:pPr>
+    </w:p>
+    <w:p>
+      <w:pPr>
+        <w:jc w:val="center"/>
+        <w:rPr>
+          <w:b/>
+          <w:sz w:val="52"/>
+        </w:rPr>
+      </w:pPr>
+      <w:r>
+        <w:rPr>
+          <w:b/>
+          <w:sz w:val="52"/>
+        </w:rPr>
+        <w:t xml:space="preserve">HERRADURA </w:t>
+      </w:r>
+    </w:p>
+    <w:p>
+      <w:pPr>
+        <w:jc w:val="center"/>
+        <w:rPr>
+          <w:b/>
+          <w:sz w:val="52"/>
+        </w:rPr>
+      </w:pPr>
+    </w:p>
+    <w:p>
+      <w:pPr>
+        <w:jc w:val="center"/>
+        <w:rPr>
+          <w:b/>
+          <w:sz w:val="52"/>
+        </w:rPr>
+      </w:pPr>
+    </w:p>
+    <w:p>
+      <w:pPr>
+        <w:jc w:val="center"/>
+        <w:rPr>
+          <w:b/>
+          <w:sz w:val="52"/>
+        </w:rPr>
+      </w:pPr>
+    </w:p>
+    <w:p>
+      <w:pPr>
+        <w:jc w:val="center"/>
+        <w:rPr>
+          <w:b/>
+          <w:sz w:val="52"/>
+        </w:rPr>
+      </w:pPr>
+      <w:proofErr w:type="gramStart"/>
+      <w:r>
+        <w:rPr>
+          <w:b/>
+          <w:sz w:val="52"/>
+        </w:rPr>
+        <w:t>REMISIONES  #</w:t>
+      </w:r>
+      <w:proofErr w:type="gramEnd"/>
+      <w:r>
+        <w:rPr>
+          <w:b/>
+          <w:sz w:val="52"/>
+        </w:rPr>
+        <w:t xml:space="preserve">  1700   AL   2500</w:t>
+      </w:r>
+    </w:p>
+    <w:p>
+      <w:pPr>
+        <w:jc w:val="center"/>
+        <w:rPr>
+          <w:b/>
+          <w:sz w:val="52"/>
+        </w:rPr>
+      </w:pPr>
+    </w:p>
+    <w:p>
+      <w:pPr>
+        <w:jc w:val="center"/>
+        <w:rPr>
+          <w:b/>
+          <w:sz w:val="52"/>
+        </w:rPr>
+      </w:pPr>
+      <w:r>
+        <w:rPr>
+          <w:b/>
+          <w:sz w:val="52"/>
+        </w:rPr>
+        <w:t>Recibió</w:t>
+      </w:r>
+    </w:p>
+    <w:p>
+      <w:pPr>
+        <w:jc w:val="center"/>
+        <w:rPr>
+          <w:b/>
+          <w:sz w:val="52"/>
+        </w:rPr>
+      </w:pPr>
+    </w:p>
+    <w:p>
+      <w:pPr>
+        <w:jc w:val="center"/>
+        <w:rPr>
+          <w:b/>
+          <w:sz w:val="52"/>
+        </w:rPr>
+      </w:pPr>
+      <w:r>
+        <w:rPr>
+          <w:b/>
+          <w:sz w:val="52"/>
+        </w:rPr>
+        <w:t>__________________</w:t>
+      </w:r>
+    </w:p>
+    <w:p>
+      <w:pPr>
+        <w:jc w:val="center"/>
+        <w:rPr>
+          <w:b/>
+          <w:sz w:val="52"/>
+        </w:rPr>
+      </w:pPr>
+      <w:r>
+        <w:rPr>
+          <w:b/>
+          <w:sz w:val="52"/>
+        </w:rPr>
+        <w:lastRenderedPageBreak/>
+        <w:t xml:space="preserve">GUSTAVO  FLORES P </w:t>
+      </w:r>
     </w:p>
     <w:p/>
     <w:sectPr>

</xml_diff>